<commit_message>
clarified process of data sanitization
gave more detail in documenting the steps taken for data sanitization
</commit_message>
<xml_diff>
--- a/Project 1/Documentation/Documentation.docx
+++ b/Project 1/Documentation/Documentation.docx
@@ -4,52 +4,341 @@
   <w:body>
     <w:p>
       <w:pPr>
+        <w:spacing w:line="360" w:lineRule="auto"/>
         <w:contextualSpacing w:val="0"/>
         <w:rPr>
+          <w:sz w:val="24"/>
+          <w:szCs w:val="24"/>
+        </w:rPr>
+      </w:pPr>
+      <w:r>
+        <w:rPr>
           <w:b w:val="1"/>
-        </w:rPr>
-      </w:pPr>
-      <w:r>
-        <w:rPr>
-          <w:b w:val="1"/>
-          <w:rtl w:val="0"/>
-        </w:rPr>
-        <w:t xml:space="preserve">9/14/2018</w:t>
-      </w:r>
-    </w:p>
-    <w:p>
-      <w:pPr>
+          <w:sz w:val="24"/>
+          <w:szCs w:val="24"/>
+          <w:rtl w:val="0"/>
+        </w:rPr>
+        <w:t xml:space="preserve">14 September 2018</w:t>
+      </w:r>
+      <w:r>
+        <w:rPr>
+          <w:rtl w:val="0"/>
+        </w:rPr>
+      </w:r>
+    </w:p>
+    <w:p>
+      <w:pPr>
+        <w:numPr>
+          <w:ilvl w:val="0"/>
+          <w:numId w:val="1"/>
+        </w:numPr>
+        <w:spacing w:line="360" w:lineRule="auto"/>
+        <w:ind w:left="720" w:hanging="360"/>
+        <w:rPr>
+          <w:sz w:val="24"/>
+          <w:szCs w:val="24"/>
+          <w:u w:val="none"/>
+        </w:rPr>
+      </w:pPr>
+      <w:r>
+        <w:rPr>
+          <w:sz w:val="24"/>
+          <w:szCs w:val="24"/>
+          <w:rtl w:val="0"/>
+        </w:rPr>
+        <w:t xml:space="preserve">Gathered a dataset with all the crimes reported in New York City between 2013 - 2015, directly from the US government (data.cityofnewyork.us)</w:t>
+      </w:r>
+    </w:p>
+    <w:p>
+      <w:pPr>
+        <w:spacing w:line="360" w:lineRule="auto"/>
+        <w:ind w:left="0" w:firstLine="0"/>
         <w:contextualSpacing w:val="0"/>
-        <w:rPr/>
-      </w:pPr>
-      <w:r>
-        <w:rPr>
-          <w:rtl w:val="0"/>
-        </w:rPr>
-      </w:r>
-    </w:p>
-    <w:p>
-      <w:pPr>
-        <w:contextualSpacing w:val="0"/>
-        <w:rPr/>
-      </w:pPr>
-      <w:r>
-        <w:rPr>
-          <w:rtl w:val="0"/>
-        </w:rPr>
-        <w:t xml:space="preserve">-Gathered a dataset with all the crimes reported in New York City between 2013 - 2015.</w:t>
-      </w:r>
-    </w:p>
-    <w:p>
-      <w:pPr>
-        <w:contextualSpacing w:val="0"/>
-        <w:rPr/>
-      </w:pPr>
-      <w:r>
-        <w:rPr>
-          <w:rtl w:val="0"/>
-        </w:rPr>
-        <w:t xml:space="preserve">-Used R to filter the dataset and show only sex crimes (excluding sex crimes involving minors)</w:t>
+        <w:rPr>
+          <w:sz w:val="24"/>
+          <w:szCs w:val="24"/>
+        </w:rPr>
+      </w:pPr>
+      <w:r>
+        <w:rPr>
+          <w:sz w:val="24"/>
+          <w:szCs w:val="24"/>
+          <w:rtl w:val="0"/>
+        </w:rPr>
+        <w:t xml:space="preserve">(</w:t>
+      </w:r>
+      <w:hyperlink r:id="rId6">
+        <w:r>
+          <w:rPr>
+            <w:color w:val="1155cc"/>
+            <w:sz w:val="24"/>
+            <w:szCs w:val="24"/>
+            <w:u w:val="single"/>
+            <w:rtl w:val="0"/>
+          </w:rPr>
+          <w:t xml:space="preserve">https://drive.google.com/file/d/1938KG7qzdW06WUIPYFDpHxCeWKX_P2L3/view</w:t>
+        </w:r>
+      </w:hyperlink>
+      <w:r>
+        <w:rPr>
+          <w:sz w:val="24"/>
+          <w:szCs w:val="24"/>
+          <w:rtl w:val="0"/>
+        </w:rPr>
+        <w:t xml:space="preserve">)</w:t>
+      </w:r>
+    </w:p>
+    <w:p>
+      <w:pPr>
+        <w:numPr>
+          <w:ilvl w:val="0"/>
+          <w:numId w:val="1"/>
+        </w:numPr>
+        <w:spacing w:line="360" w:lineRule="auto"/>
+        <w:ind w:left="720" w:hanging="360"/>
+        <w:rPr>
+          <w:sz w:val="24"/>
+          <w:szCs w:val="24"/>
+          <w:u w:val="none"/>
+        </w:rPr>
+      </w:pPr>
+      <w:r>
+        <w:rPr>
+          <w:sz w:val="24"/>
+          <w:szCs w:val="24"/>
+          <w:rtl w:val="0"/>
+        </w:rPr>
+        <w:t xml:space="preserve">Removed 7 columns:</w:t>
+      </w:r>
+    </w:p>
+    <w:p>
+      <w:pPr>
+        <w:numPr>
+          <w:ilvl w:val="1"/>
+          <w:numId w:val="1"/>
+        </w:numPr>
+        <w:spacing w:line="360" w:lineRule="auto"/>
+        <w:ind w:left="1440" w:hanging="360"/>
+        <w:rPr>
+          <w:sz w:val="24"/>
+          <w:szCs w:val="24"/>
+          <w:u w:val="none"/>
+        </w:rPr>
+      </w:pPr>
+      <w:r>
+        <w:rPr>
+          <w:sz w:val="24"/>
+          <w:szCs w:val="24"/>
+          <w:rtl w:val="0"/>
+        </w:rPr>
+        <w:t xml:space="preserve">latitude</w:t>
+      </w:r>
+    </w:p>
+    <w:p>
+      <w:pPr>
+        <w:numPr>
+          <w:ilvl w:val="1"/>
+          <w:numId w:val="1"/>
+        </w:numPr>
+        <w:spacing w:line="360" w:lineRule="auto"/>
+        <w:ind w:left="1440" w:hanging="360"/>
+        <w:rPr>
+          <w:sz w:val="24"/>
+          <w:szCs w:val="24"/>
+          <w:u w:val="none"/>
+        </w:rPr>
+      </w:pPr>
+      <w:r>
+        <w:rPr>
+          <w:sz w:val="24"/>
+          <w:szCs w:val="24"/>
+          <w:rtl w:val="0"/>
+        </w:rPr>
+        <w:t xml:space="preserve">longitude</w:t>
+      </w:r>
+    </w:p>
+    <w:p>
+      <w:pPr>
+        <w:numPr>
+          <w:ilvl w:val="1"/>
+          <w:numId w:val="1"/>
+        </w:numPr>
+        <w:spacing w:line="360" w:lineRule="auto"/>
+        <w:ind w:left="1440" w:hanging="360"/>
+        <w:rPr>
+          <w:sz w:val="24"/>
+          <w:szCs w:val="24"/>
+          <w:u w:val="none"/>
+        </w:rPr>
+      </w:pPr>
+      <w:r>
+        <w:rPr>
+          <w:sz w:val="24"/>
+          <w:szCs w:val="24"/>
+          <w:rtl w:val="0"/>
+        </w:rPr>
+        <w:t xml:space="preserve">latitude_longitude</w:t>
+      </w:r>
+    </w:p>
+    <w:p>
+      <w:pPr>
+        <w:numPr>
+          <w:ilvl w:val="1"/>
+          <w:numId w:val="1"/>
+        </w:numPr>
+        <w:spacing w:line="360" w:lineRule="auto"/>
+        <w:ind w:left="1440" w:hanging="360"/>
+        <w:rPr>
+          <w:sz w:val="24"/>
+          <w:szCs w:val="24"/>
+          <w:u w:val="none"/>
+        </w:rPr>
+      </w:pPr>
+      <w:r>
+        <w:rPr>
+          <w:sz w:val="24"/>
+          <w:szCs w:val="24"/>
+          <w:rtl w:val="0"/>
+        </w:rPr>
+        <w:t xml:space="preserve">x-coordinates</w:t>
+      </w:r>
+    </w:p>
+    <w:p>
+      <w:pPr>
+        <w:numPr>
+          <w:ilvl w:val="1"/>
+          <w:numId w:val="1"/>
+        </w:numPr>
+        <w:spacing w:line="360" w:lineRule="auto"/>
+        <w:ind w:left="1440" w:hanging="360"/>
+        <w:rPr>
+          <w:sz w:val="24"/>
+          <w:szCs w:val="24"/>
+          <w:u w:val="none"/>
+        </w:rPr>
+      </w:pPr>
+      <w:r>
+        <w:rPr>
+          <w:sz w:val="24"/>
+          <w:szCs w:val="24"/>
+          <w:rtl w:val="0"/>
+        </w:rPr>
+        <w:t xml:space="preserve">y-coordinates</w:t>
+      </w:r>
+    </w:p>
+    <w:p>
+      <w:pPr>
+        <w:numPr>
+          <w:ilvl w:val="1"/>
+          <w:numId w:val="1"/>
+        </w:numPr>
+        <w:spacing w:line="360" w:lineRule="auto"/>
+        <w:ind w:left="1440" w:hanging="360"/>
+        <w:rPr>
+          <w:sz w:val="24"/>
+          <w:szCs w:val="24"/>
+          <w:u w:val="none"/>
+        </w:rPr>
+      </w:pPr>
+      <w:r>
+        <w:rPr>
+          <w:sz w:val="24"/>
+          <w:szCs w:val="24"/>
+          <w:rtl w:val="0"/>
+        </w:rPr>
+        <w:t xml:space="preserve">addresses</w:t>
+      </w:r>
+    </w:p>
+    <w:p>
+      <w:pPr>
+        <w:numPr>
+          <w:ilvl w:val="1"/>
+          <w:numId w:val="1"/>
+        </w:numPr>
+        <w:spacing w:line="360" w:lineRule="auto"/>
+        <w:ind w:left="1440" w:hanging="360"/>
+        <w:rPr>
+          <w:sz w:val="24"/>
+          <w:szCs w:val="24"/>
+          <w:u w:val="none"/>
+        </w:rPr>
+      </w:pPr>
+      <w:r>
+        <w:rPr>
+          <w:sz w:val="24"/>
+          <w:szCs w:val="24"/>
+          <w:rtl w:val="0"/>
+        </w:rPr>
+        <w:t xml:space="preserve">parks_nvm (representing crimes that took place in a park)</w:t>
+      </w:r>
+    </w:p>
+    <w:p>
+      <w:pPr>
+        <w:numPr>
+          <w:ilvl w:val="0"/>
+          <w:numId w:val="1"/>
+        </w:numPr>
+        <w:spacing w:line="360" w:lineRule="auto"/>
+        <w:ind w:left="720" w:hanging="360"/>
+        <w:rPr>
+          <w:sz w:val="24"/>
+          <w:szCs w:val="24"/>
+          <w:u w:val="none"/>
+        </w:rPr>
+      </w:pPr>
+      <w:r>
+        <w:rPr>
+          <w:sz w:val="24"/>
+          <w:szCs w:val="24"/>
+          <w:rtl w:val="0"/>
+        </w:rPr>
+        <w:t xml:space="preserve">Removed every row with missing data</w:t>
+      </w:r>
+    </w:p>
+    <w:p>
+      <w:pPr>
+        <w:numPr>
+          <w:ilvl w:val="0"/>
+          <w:numId w:val="1"/>
+        </w:numPr>
+        <w:spacing w:line="360" w:lineRule="auto"/>
+        <w:ind w:left="720" w:hanging="360"/>
+        <w:rPr>
+          <w:sz w:val="24"/>
+          <w:szCs w:val="24"/>
+          <w:u w:val="none"/>
+        </w:rPr>
+      </w:pPr>
+      <w:r>
+        <w:rPr>
+          <w:sz w:val="24"/>
+          <w:szCs w:val="24"/>
+          <w:rtl w:val="0"/>
+        </w:rPr>
+        <w:t xml:space="preserve">Used R to filter the dataset and show only sex crimes (excluding sex crimes involving minors due to being highly triggering content). Also used grep to include and omit entries by a given string per row.</w:t>
+      </w:r>
+    </w:p>
+    <w:p>
+      <w:pPr>
+        <w:numPr>
+          <w:ilvl w:val="0"/>
+          <w:numId w:val="1"/>
+        </w:numPr>
+        <w:spacing w:line="360" w:lineRule="auto"/>
+        <w:ind w:left="720" w:hanging="360"/>
+        <w:rPr>
+          <w:sz w:val="24"/>
+          <w:szCs w:val="24"/>
+          <w:u w:val="none"/>
+        </w:rPr>
+      </w:pPr>
+      <w:r>
+        <w:rPr>
+          <w:sz w:val="24"/>
+          <w:szCs w:val="24"/>
+          <w:rtl w:val="0"/>
+        </w:rPr>
+        <w:t xml:space="preserve">After all this filtering, the dataset went from over 100,000 rows and 24 columns to less than 5000 rows and 17 columns.</w:t>
       </w:r>
     </w:p>
     <w:sectPr>
@@ -62,7 +351,121 @@
 </file>
 
 <file path=word/numbering.xml><?xml version="1.0" encoding="utf-8"?>
-<w:numbering xmlns:mc="http://schemas.openxmlformats.org/markup-compatibility/2006" xmlns:o="urn:schemas-microsoft-com:office:office" xmlns:r="http://schemas.openxmlformats.org/officeDocument/2006/relationships" xmlns:m="http://schemas.openxmlformats.org/officeDocument/2006/math" xmlns:v="urn:schemas-microsoft-com:vml" xmlns:wp="http://schemas.openxmlformats.org/drawingml/2006/wordprocessingDrawing" xmlns:w10="urn:schemas-microsoft-com:office:word" xmlns:w="http://schemas.openxmlformats.org/wordprocessingml/2006/main" xmlns:wne="http://schemas.microsoft.com/office/word/2006/wordml" xmlns:sl="http://schemas.openxmlformats.org/schemaLibrary/2006/main" xmlns:a="http://schemas.openxmlformats.org/drawingml/2006/main" xmlns:pic="http://schemas.openxmlformats.org/drawingml/2006/picture" xmlns:c="http://schemas.openxmlformats.org/drawingml/2006/chart" xmlns:lc="http://schemas.openxmlformats.org/drawingml/2006/lockedCanvas" xmlns:dgm="http://schemas.openxmlformats.org/drawingml/2006/diagram" xmlns:wps="http://schemas.microsoft.com/office/word/2010/wordprocessingShape" xmlns:wpg="http://schemas.microsoft.com/office/word/2010/wordprocessingGroup" xmlns:w14="http://schemas.microsoft.com/office/word/2010/wordml" xmlns:w15="http://schemas.microsoft.com/office/word/2012/wordml"/>
+<w:numbering xmlns:mc="http://schemas.openxmlformats.org/markup-compatibility/2006" xmlns:o="urn:schemas-microsoft-com:office:office" xmlns:r="http://schemas.openxmlformats.org/officeDocument/2006/relationships" xmlns:m="http://schemas.openxmlformats.org/officeDocument/2006/math" xmlns:v="urn:schemas-microsoft-com:vml" xmlns:wp="http://schemas.openxmlformats.org/drawingml/2006/wordprocessingDrawing" xmlns:w10="urn:schemas-microsoft-com:office:word" xmlns:w="http://schemas.openxmlformats.org/wordprocessingml/2006/main" xmlns:wne="http://schemas.microsoft.com/office/word/2006/wordml" xmlns:sl="http://schemas.openxmlformats.org/schemaLibrary/2006/main" xmlns:a="http://schemas.openxmlformats.org/drawingml/2006/main" xmlns:pic="http://schemas.openxmlformats.org/drawingml/2006/picture" xmlns:c="http://schemas.openxmlformats.org/drawingml/2006/chart" xmlns:lc="http://schemas.openxmlformats.org/drawingml/2006/lockedCanvas" xmlns:dgm="http://schemas.openxmlformats.org/drawingml/2006/diagram" xmlns:wps="http://schemas.microsoft.com/office/word/2010/wordprocessingShape" xmlns:wpg="http://schemas.microsoft.com/office/word/2010/wordprocessingGroup" xmlns:w14="http://schemas.microsoft.com/office/word/2010/wordml" xmlns:w15="http://schemas.microsoft.com/office/word/2012/wordml">
+  <w:abstractNum w:abstractNumId="1">
+    <w:lvl w:ilvl="0">
+      <w:start w:val="1"/>
+      <w:numFmt w:val="decimal"/>
+      <w:lvlText w:val="%1)"/>
+      <w:lvlJc w:val="left"/>
+      <w:pPr>
+        <w:ind w:left="720" w:hanging="360"/>
+      </w:pPr>
+      <w:rPr>
+        <w:u w:val="none"/>
+      </w:rPr>
+    </w:lvl>
+    <w:lvl w:ilvl="1">
+      <w:start w:val="1"/>
+      <w:numFmt w:val="bullet"/>
+      <w:lvlText w:val="○"/>
+      <w:lvlJc w:val="left"/>
+      <w:pPr>
+        <w:ind w:left="1440" w:hanging="360"/>
+      </w:pPr>
+      <w:rPr>
+        <w:u w:val="none"/>
+      </w:rPr>
+    </w:lvl>
+    <w:lvl w:ilvl="2">
+      <w:start w:val="1"/>
+      <w:numFmt w:val="lowerRoman"/>
+      <w:lvlText w:val="%3)"/>
+      <w:lvlJc w:val="right"/>
+      <w:pPr>
+        <w:ind w:left="2160" w:hanging="360"/>
+      </w:pPr>
+      <w:rPr>
+        <w:u w:val="none"/>
+      </w:rPr>
+    </w:lvl>
+    <w:lvl w:ilvl="3">
+      <w:start w:val="1"/>
+      <w:numFmt w:val="decimal"/>
+      <w:lvlText w:val="(%4)"/>
+      <w:lvlJc w:val="left"/>
+      <w:pPr>
+        <w:ind w:left="2880" w:hanging="360"/>
+      </w:pPr>
+      <w:rPr>
+        <w:u w:val="none"/>
+      </w:rPr>
+    </w:lvl>
+    <w:lvl w:ilvl="4">
+      <w:start w:val="1"/>
+      <w:numFmt w:val="lowerLetter"/>
+      <w:lvlText w:val="(%5)"/>
+      <w:lvlJc w:val="left"/>
+      <w:pPr>
+        <w:ind w:left="3600" w:hanging="360"/>
+      </w:pPr>
+      <w:rPr>
+        <w:u w:val="none"/>
+      </w:rPr>
+    </w:lvl>
+    <w:lvl w:ilvl="5">
+      <w:start w:val="1"/>
+      <w:numFmt w:val="lowerRoman"/>
+      <w:lvlText w:val="(%6)"/>
+      <w:lvlJc w:val="right"/>
+      <w:pPr>
+        <w:ind w:left="4320" w:hanging="360"/>
+      </w:pPr>
+      <w:rPr>
+        <w:u w:val="none"/>
+      </w:rPr>
+    </w:lvl>
+    <w:lvl w:ilvl="6">
+      <w:start w:val="1"/>
+      <w:numFmt w:val="decimal"/>
+      <w:lvlText w:val="%7."/>
+      <w:lvlJc w:val="left"/>
+      <w:pPr>
+        <w:ind w:left="5040" w:hanging="360"/>
+      </w:pPr>
+      <w:rPr>
+        <w:u w:val="none"/>
+      </w:rPr>
+    </w:lvl>
+    <w:lvl w:ilvl="7">
+      <w:start w:val="1"/>
+      <w:numFmt w:val="lowerLetter"/>
+      <w:lvlText w:val="%8."/>
+      <w:lvlJc w:val="left"/>
+      <w:pPr>
+        <w:ind w:left="5760" w:hanging="360"/>
+      </w:pPr>
+      <w:rPr>
+        <w:u w:val="none"/>
+      </w:rPr>
+    </w:lvl>
+    <w:lvl w:ilvl="8">
+      <w:start w:val="1"/>
+      <w:numFmt w:val="lowerRoman"/>
+      <w:lvlText w:val="%9."/>
+      <w:lvlJc w:val="right"/>
+      <w:pPr>
+        <w:ind w:left="6480" w:hanging="360"/>
+      </w:pPr>
+      <w:rPr>
+        <w:u w:val="none"/>
+      </w:rPr>
+    </w:lvl>
+  </w:abstractNum>
+  <w:num w:numId="1">
+    <w:abstractNumId w:val="1"/>
+  </w:num>
+</w:numbering>
 </file>
 
 <file path=word/styles.xml><?xml version="1.0" encoding="utf-8"?>

</xml_diff>